<commit_message>
add method sendSms. EndPoint sendsms
</commit_message>
<xml_diff>
--- a/Задание_REST_jOOQ_swagger.docx
+++ b/Задание_REST_jOOQ_swagger.docx
@@ -873,7 +873,6 @@
           <w:sz w:val="23"/>
           <w:szCs w:val="23"/>
           <w:shd w:val="clear" w:color="auto" w:fill="FFFFFF"/>
-          <w:lang w:val="en-US"/>
         </w:rPr>
       </w:pPr>
       <w:proofErr w:type="spellStart"/>
@@ -907,7 +906,6 @@
           <w:sz w:val="23"/>
           <w:szCs w:val="23"/>
           <w:shd w:val="clear" w:color="auto" w:fill="FFFFFF"/>
-          <w:lang w:val="en-US"/>
         </w:rPr>
       </w:pPr>
     </w:p>
@@ -1033,11 +1031,6 @@
       </w:hyperlink>
     </w:p>
     <w:p>
-      <w:pPr>
-        <w:rPr>
-          <w:lang w:val="en-US"/>
-        </w:rPr>
-      </w:pPr>
       <w:r>
         <w:t xml:space="preserve">4) добавил документирование через </w:t>
       </w:r>
@@ -1178,8 +1171,257 @@
       </w:r>
     </w:p>
     <w:p>
+      <w:r>
+        <w:t xml:space="preserve">5) </w:t>
+      </w:r>
+      <w:r>
+        <w:t>добавил реализацию классов</w:t>
+      </w:r>
+    </w:p>
+    <w:p>
+      <w:pPr>
+        <w:shd w:val="clear" w:color="auto" w:fill="2B2B2B"/>
+        <w:tabs>
+          <w:tab w:val="left" w:pos="916"/>
+          <w:tab w:val="left" w:pos="1832"/>
+          <w:tab w:val="left" w:pos="2748"/>
+          <w:tab w:val="left" w:pos="3664"/>
+          <w:tab w:val="left" w:pos="4580"/>
+          <w:tab w:val="left" w:pos="5496"/>
+          <w:tab w:val="left" w:pos="6412"/>
+          <w:tab w:val="left" w:pos="7328"/>
+          <w:tab w:val="left" w:pos="8244"/>
+          <w:tab w:val="left" w:pos="9160"/>
+          <w:tab w:val="left" w:pos="10076"/>
+          <w:tab w:val="left" w:pos="10992"/>
+          <w:tab w:val="left" w:pos="11908"/>
+          <w:tab w:val="left" w:pos="12824"/>
+          <w:tab w:val="left" w:pos="13740"/>
+          <w:tab w:val="left" w:pos="14656"/>
+        </w:tabs>
+        <w:spacing w:after="0" w:line="240" w:lineRule="auto"/>
+        <w:rPr>
+          <w:rFonts w:ascii="Courier New" w:eastAsia="Times New Roman" w:hAnsi="Courier New" w:cs="Courier New"/>
+          <w:color w:val="A9B7C6"/>
+          <w:sz w:val="20"/>
+          <w:szCs w:val="20"/>
+          <w:lang w:eastAsia="ru-RU"/>
+        </w:rPr>
+      </w:pPr>
+      <w:proofErr w:type="spellStart"/>
+      <w:r>
+        <w:rPr>
+          <w:rFonts w:ascii="Courier New" w:eastAsia="Times New Roman" w:hAnsi="Courier New" w:cs="Courier New"/>
+          <w:color w:val="A9B7C6"/>
+          <w:sz w:val="20"/>
+          <w:szCs w:val="20"/>
+          <w:lang w:eastAsia="ru-RU"/>
+        </w:rPr>
+        <w:t>SmsRequest</w:t>
+      </w:r>
+      <w:proofErr w:type="spellEnd"/>
+      <w:r>
+        <w:rPr>
+          <w:rFonts w:ascii="Courier New" w:eastAsia="Times New Roman" w:hAnsi="Courier New" w:cs="Courier New"/>
+          <w:color w:val="A9B7C6"/>
+          <w:sz w:val="20"/>
+          <w:szCs w:val="20"/>
+          <w:lang w:eastAsia="ru-RU"/>
+        </w:rPr>
+        <w:t xml:space="preserve"> – запрос на СМС</w:t>
+      </w:r>
+    </w:p>
+    <w:p>
+      <w:pPr>
+        <w:shd w:val="clear" w:color="auto" w:fill="2B2B2B"/>
+        <w:tabs>
+          <w:tab w:val="left" w:pos="916"/>
+          <w:tab w:val="left" w:pos="1832"/>
+          <w:tab w:val="left" w:pos="2748"/>
+          <w:tab w:val="left" w:pos="3664"/>
+          <w:tab w:val="left" w:pos="4580"/>
+          <w:tab w:val="left" w:pos="5496"/>
+          <w:tab w:val="left" w:pos="6412"/>
+          <w:tab w:val="left" w:pos="7328"/>
+          <w:tab w:val="left" w:pos="8244"/>
+          <w:tab w:val="left" w:pos="9160"/>
+          <w:tab w:val="left" w:pos="10076"/>
+          <w:tab w:val="left" w:pos="10992"/>
+          <w:tab w:val="left" w:pos="11908"/>
+          <w:tab w:val="left" w:pos="12824"/>
+          <w:tab w:val="left" w:pos="13740"/>
+          <w:tab w:val="left" w:pos="14656"/>
+        </w:tabs>
+        <w:spacing w:after="0" w:line="240" w:lineRule="auto"/>
+        <w:rPr>
+          <w:rFonts w:ascii="Courier New" w:eastAsia="Times New Roman" w:hAnsi="Courier New" w:cs="Courier New"/>
+          <w:color w:val="A9B7C6"/>
+          <w:sz w:val="20"/>
+          <w:szCs w:val="20"/>
+          <w:lang w:eastAsia="ru-RU"/>
+        </w:rPr>
+      </w:pPr>
+      <w:proofErr w:type="spellStart"/>
+      <w:r>
+        <w:rPr>
+          <w:rFonts w:ascii="Courier New" w:eastAsia="Times New Roman" w:hAnsi="Courier New" w:cs="Courier New"/>
+          <w:color w:val="A9B7C6"/>
+          <w:sz w:val="20"/>
+          <w:szCs w:val="20"/>
+          <w:lang w:eastAsia="ru-RU"/>
+        </w:rPr>
+        <w:lastRenderedPageBreak/>
+        <w:t>BaseResponse</w:t>
+      </w:r>
+      <w:proofErr w:type="spellEnd"/>
+      <w:r>
+        <w:rPr>
+          <w:rFonts w:ascii="Courier New" w:eastAsia="Times New Roman" w:hAnsi="Courier New" w:cs="Courier New"/>
+          <w:color w:val="A9B7C6"/>
+          <w:sz w:val="20"/>
+          <w:szCs w:val="20"/>
+          <w:lang w:eastAsia="ru-RU"/>
+        </w:rPr>
+        <w:t xml:space="preserve"> – возвращает код ответа и значение</w:t>
+      </w:r>
+    </w:p>
+    <w:p/>
+    <w:p>
+      <w:pPr>
+        <w:rPr>
+          <w:lang w:val="en-US"/>
+        </w:rPr>
+      </w:pPr>
+      <w:r>
+        <w:t xml:space="preserve">6) добавил реализацию метода </w:t>
+      </w:r>
+      <w:r>
+        <w:t xml:space="preserve"> @</w:t>
+      </w:r>
+      <w:proofErr w:type="spellStart"/>
+      <w:r>
+        <w:t>PostMapping</w:t>
+      </w:r>
+      <w:proofErr w:type="spellEnd"/>
+      <w:r>
+        <w:t>("/</w:t>
+      </w:r>
+      <w:proofErr w:type="spellStart"/>
+      <w:r>
+        <w:t>sendsms</w:t>
+      </w:r>
+      <w:proofErr w:type="spellEnd"/>
+      <w:r>
+        <w:t>")</w:t>
+      </w:r>
+      <w:r>
+        <w:t xml:space="preserve"> в контроллер </w:t>
+      </w:r>
+      <w:proofErr w:type="spellStart"/>
+      <w:r>
+        <w:t>SmsController</w:t>
+      </w:r>
+      <w:proofErr w:type="spellEnd"/>
+      <w:r>
+        <w:t>. Для корректного ответа нужно передать парам</w:t>
+      </w:r>
       <w:bookmarkStart w:id="0" w:name="_GoBack"/>
       <w:bookmarkEnd w:id="0"/>
+      <w:r>
+        <w:t xml:space="preserve">етр </w:t>
+      </w:r>
+      <w:r>
+        <w:rPr>
+          <w:lang w:val="en-US"/>
+        </w:rPr>
+        <w:t>key</w:t>
+      </w:r>
+    </w:p>
+    <w:p>
+      <w:pPr>
+        <w:rPr>
+          <w:lang w:val="en-US"/>
+        </w:rPr>
+      </w:pPr>
+      <w:r>
+        <w:rPr>
+          <w:rFonts w:ascii="Helvetica" w:hAnsi="Helvetica" w:cs="Helvetica"/>
+          <w:color w:val="505050"/>
+          <w:sz w:val="18"/>
+          <w:szCs w:val="18"/>
+          <w:shd w:val="clear" w:color="auto" w:fill="FAFAFA"/>
+          <w:lang w:val="en-US"/>
+        </w:rPr>
+        <w:t>http://localhost:8090/sendsms?key=SHARED_KEY</w:t>
+      </w:r>
+    </w:p>
+    <w:p>
+      <w:pPr>
+        <w:rPr>
+          <w:lang w:val="en-US"/>
+        </w:rPr>
+      </w:pPr>
+      <w:r>
+        <w:rPr>
+          <w:noProof/>
+          <w:lang w:eastAsia="ru-RU"/>
+        </w:rPr>
+        <w:drawing>
+          <wp:inline distT="0" distB="0" distL="0" distR="0">
+            <wp:extent cx="5934075" cy="2724150"/>
+            <wp:effectExtent l="0" t="0" r="9525" b="0"/>
+            <wp:docPr id="2" name="Рисунок 2"/>
+            <wp:cNvGraphicFramePr>
+              <a:graphicFrameLocks xmlns:a="http://schemas.openxmlformats.org/drawingml/2006/main" noChangeAspect="1"/>
+            </wp:cNvGraphicFramePr>
+            <a:graphic xmlns:a="http://schemas.openxmlformats.org/drawingml/2006/main">
+              <a:graphicData uri="http://schemas.openxmlformats.org/drawingml/2006/picture">
+                <pic:pic xmlns:pic="http://schemas.openxmlformats.org/drawingml/2006/picture">
+                  <pic:nvPicPr>
+                    <pic:cNvPr id="0" name="Picture 1"/>
+                    <pic:cNvPicPr>
+                      <a:picLocks noChangeAspect="1" noChangeArrowheads="1"/>
+                    </pic:cNvPicPr>
+                  </pic:nvPicPr>
+                  <pic:blipFill>
+                    <a:blip r:embed="rId7">
+                      <a:extLst>
+                        <a:ext uri="{28A0092B-C50C-407E-A947-70E740481C1C}">
+                          <a14:useLocalDpi xmlns:a14="http://schemas.microsoft.com/office/drawing/2010/main" val="0"/>
+                        </a:ext>
+                      </a:extLst>
+                    </a:blip>
+                    <a:srcRect/>
+                    <a:stretch>
+                      <a:fillRect/>
+                    </a:stretch>
+                  </pic:blipFill>
+                  <pic:spPr bwMode="auto">
+                    <a:xfrm>
+                      <a:off x="0" y="0"/>
+                      <a:ext cx="5934075" cy="2724150"/>
+                    </a:xfrm>
+                    <a:prstGeom prst="rect">
+                      <a:avLst/>
+                    </a:prstGeom>
+                    <a:noFill/>
+                    <a:ln>
+                      <a:noFill/>
+                    </a:ln>
+                  </pic:spPr>
+                </pic:pic>
+              </a:graphicData>
+            </a:graphic>
+          </wp:inline>
+        </w:drawing>
+      </w:r>
+    </w:p>
+    <w:p>
+      <w:pPr>
+        <w:rPr>
+          <w:lang w:val="en-US"/>
+        </w:rPr>
+      </w:pPr>
     </w:p>
     <w:sectPr>
       <w:pgSz w:w="11906" w:h="16838"/>

</xml_diff>

<commit_message>
add SmsDAO. resolve smses endpoint
</commit_message>
<xml_diff>
--- a/Задание_REST_jOOQ_swagger.docx
+++ b/Задание_REST_jOOQ_swagger.docx
@@ -1094,11 +1094,6 @@
       </w:r>
     </w:p>
     <w:p>
-      <w:pPr>
-        <w:rPr>
-          <w:lang w:val="en-US"/>
-        </w:rPr>
-      </w:pPr>
       <w:r>
         <w:t xml:space="preserve">Вот так выглядит через </w:t>
       </w:r>
@@ -1107,6 +1102,106 @@
           <w:lang w:val="en-US"/>
         </w:rPr>
         <w:t>UA</w:t>
+      </w:r>
+      <w:bookmarkStart w:id="0" w:name="_GoBack"/>
+      <w:bookmarkEnd w:id="0"/>
+    </w:p>
+    <w:p>
+      <w:r>
+        <w:rPr>
+          <w:lang w:val="en-US"/>
+        </w:rPr>
+        <w:t>http</w:t>
+      </w:r>
+      <w:r>
+        <w:t>://</w:t>
+      </w:r>
+      <w:r>
+        <w:rPr>
+          <w:lang w:val="en-US"/>
+        </w:rPr>
+        <w:t>localhost</w:t>
+      </w:r>
+      <w:r>
+        <w:t>:8090/</w:t>
+      </w:r>
+      <w:r>
+        <w:rPr>
+          <w:lang w:val="en-US"/>
+        </w:rPr>
+        <w:t>swagger</w:t>
+      </w:r>
+      <w:r>
+        <w:t>-</w:t>
+      </w:r>
+      <w:r>
+        <w:rPr>
+          <w:lang w:val="en-US"/>
+        </w:rPr>
+        <w:t>ui</w:t>
+      </w:r>
+      <w:r>
+        <w:t>/</w:t>
+      </w:r>
+      <w:r>
+        <w:rPr>
+          <w:lang w:val="en-US"/>
+        </w:rPr>
+        <w:t>index</w:t>
+      </w:r>
+      <w:r>
+        <w:t>.</w:t>
+      </w:r>
+      <w:r>
+        <w:rPr>
+          <w:lang w:val="en-US"/>
+        </w:rPr>
+        <w:t>html</w:t>
+      </w:r>
+      <w:r>
+        <w:t>?</w:t>
+      </w:r>
+      <w:r>
+        <w:rPr>
+          <w:lang w:val="en-US"/>
+        </w:rPr>
+        <w:t>configUrl</w:t>
+      </w:r>
+      <w:r>
+        <w:t>=/</w:t>
+      </w:r>
+      <w:r>
+        <w:rPr>
+          <w:lang w:val="en-US"/>
+        </w:rPr>
+        <w:t>api</w:t>
+      </w:r>
+      <w:r>
+        <w:t>-</w:t>
+      </w:r>
+      <w:r>
+        <w:rPr>
+          <w:lang w:val="en-US"/>
+        </w:rPr>
+        <w:t>docs</w:t>
+      </w:r>
+      <w:r>
+        <w:t>/</w:t>
+      </w:r>
+      <w:r>
+        <w:rPr>
+          <w:lang w:val="en-US"/>
+        </w:rPr>
+        <w:t>swagger</w:t>
+      </w:r>
+      <w:r>
+        <w:t>-</w:t>
+      </w:r>
+      <w:r>
+        <w:rPr>
+          <w:lang w:val="en-US"/>
+        </w:rPr>
+        <w:t>config</w:t>
       </w:r>
     </w:p>
     <w:p>
@@ -1172,6 +1267,7 @@
     </w:p>
     <w:p>
       <w:r>
+        <w:lastRenderedPageBreak/>
         <w:t xml:space="preserve">5) </w:t>
       </w:r>
       <w:r>
@@ -1270,7 +1366,6 @@
           <w:szCs w:val="20"/>
           <w:lang w:eastAsia="ru-RU"/>
         </w:rPr>
-        <w:lastRenderedPageBreak/>
         <w:t>BaseResponse</w:t>
       </w:r>
       <w:proofErr w:type="spellEnd"/>
@@ -1287,11 +1382,6 @@
     </w:p>
     <w:p/>
     <w:p>
-      <w:pPr>
-        <w:rPr>
-          <w:lang w:val="en-US"/>
-        </w:rPr>
-      </w:pPr>
       <w:r>
         <w:t xml:space="preserve">6) добавил реализацию метода </w:t>
       </w:r>
@@ -1323,12 +1413,7 @@
       </w:r>
       <w:proofErr w:type="spellEnd"/>
       <w:r>
-        <w:t>. Для корректного ответа нужно передать парам</w:t>
-      </w:r>
-      <w:bookmarkStart w:id="0" w:name="_GoBack"/>
-      <w:bookmarkEnd w:id="0"/>
-      <w:r>
-        <w:t xml:space="preserve">етр </w:t>
+        <w:t xml:space="preserve">. Для корректного ответа нужно передать параметр </w:t>
       </w:r>
       <w:r>
         <w:rPr>
@@ -1338,11 +1423,6 @@
       </w:r>
     </w:p>
     <w:p>
-      <w:pPr>
-        <w:rPr>
-          <w:lang w:val="en-US"/>
-        </w:rPr>
-      </w:pPr>
       <w:r>
         <w:rPr>
           <w:rFonts w:ascii="Helvetica" w:hAnsi="Helvetica" w:cs="Helvetica"/>
@@ -1352,7 +1432,116 @@
           <w:shd w:val="clear" w:color="auto" w:fill="FAFAFA"/>
           <w:lang w:val="en-US"/>
         </w:rPr>
-        <w:t>http://localhost:8090/sendsms?key=SHARED_KEY</w:t>
+        <w:t>http</w:t>
+      </w:r>
+      <w:r>
+        <w:rPr>
+          <w:rFonts w:ascii="Helvetica" w:hAnsi="Helvetica" w:cs="Helvetica"/>
+          <w:color w:val="505050"/>
+          <w:sz w:val="18"/>
+          <w:szCs w:val="18"/>
+          <w:shd w:val="clear" w:color="auto" w:fill="FAFAFA"/>
+        </w:rPr>
+        <w:t>://</w:t>
+      </w:r>
+      <w:proofErr w:type="spellStart"/>
+      <w:r>
+        <w:rPr>
+          <w:rFonts w:ascii="Helvetica" w:hAnsi="Helvetica" w:cs="Helvetica"/>
+          <w:color w:val="505050"/>
+          <w:sz w:val="18"/>
+          <w:szCs w:val="18"/>
+          <w:shd w:val="clear" w:color="auto" w:fill="FAFAFA"/>
+          <w:lang w:val="en-US"/>
+        </w:rPr>
+        <w:t>localhost</w:t>
+      </w:r>
+      <w:proofErr w:type="spellEnd"/>
+      <w:r>
+        <w:rPr>
+          <w:rFonts w:ascii="Helvetica" w:hAnsi="Helvetica" w:cs="Helvetica"/>
+          <w:color w:val="505050"/>
+          <w:sz w:val="18"/>
+          <w:szCs w:val="18"/>
+          <w:shd w:val="clear" w:color="auto" w:fill="FAFAFA"/>
+        </w:rPr>
+        <w:t>:8090/</w:t>
+      </w:r>
+      <w:proofErr w:type="spellStart"/>
+      <w:r>
+        <w:rPr>
+          <w:rFonts w:ascii="Helvetica" w:hAnsi="Helvetica" w:cs="Helvetica"/>
+          <w:color w:val="505050"/>
+          <w:sz w:val="18"/>
+          <w:szCs w:val="18"/>
+          <w:shd w:val="clear" w:color="auto" w:fill="FAFAFA"/>
+          <w:lang w:val="en-US"/>
+        </w:rPr>
+        <w:t>sendsms</w:t>
+      </w:r>
+      <w:proofErr w:type="spellEnd"/>
+      <w:r>
+        <w:rPr>
+          <w:rFonts w:ascii="Helvetica" w:hAnsi="Helvetica" w:cs="Helvetica"/>
+          <w:color w:val="505050"/>
+          <w:sz w:val="18"/>
+          <w:szCs w:val="18"/>
+          <w:shd w:val="clear" w:color="auto" w:fill="FAFAFA"/>
+        </w:rPr>
+        <w:t>?</w:t>
+      </w:r>
+      <w:r>
+        <w:rPr>
+          <w:rFonts w:ascii="Helvetica" w:hAnsi="Helvetica" w:cs="Helvetica"/>
+          <w:color w:val="505050"/>
+          <w:sz w:val="18"/>
+          <w:szCs w:val="18"/>
+          <w:shd w:val="clear" w:color="auto" w:fill="FAFAFA"/>
+          <w:lang w:val="en-US"/>
+        </w:rPr>
+        <w:t>key</w:t>
+      </w:r>
+      <w:r>
+        <w:rPr>
+          <w:rFonts w:ascii="Helvetica" w:hAnsi="Helvetica" w:cs="Helvetica"/>
+          <w:color w:val="505050"/>
+          <w:sz w:val="18"/>
+          <w:szCs w:val="18"/>
+          <w:shd w:val="clear" w:color="auto" w:fill="FAFAFA"/>
+        </w:rPr>
+        <w:t>=</w:t>
+      </w:r>
+      <w:r>
+        <w:rPr>
+          <w:rFonts w:ascii="Helvetica" w:hAnsi="Helvetica" w:cs="Helvetica"/>
+          <w:color w:val="505050"/>
+          <w:sz w:val="18"/>
+          <w:szCs w:val="18"/>
+          <w:shd w:val="clear" w:color="auto" w:fill="FAFAFA"/>
+          <w:lang w:val="en-US"/>
+        </w:rPr>
+        <w:t>SHARED</w:t>
+      </w:r>
+      <w:r>
+        <w:rPr>
+          <w:rFonts w:ascii="Helvetica" w:hAnsi="Helvetica" w:cs="Helvetica"/>
+          <w:color w:val="505050"/>
+          <w:sz w:val="18"/>
+          <w:szCs w:val="18"/>
+          <w:shd w:val="clear" w:color="auto" w:fill="FAFAFA"/>
+        </w:rPr>
+        <w:t>_</w:t>
+      </w:r>
+      <w:r>
+        <w:rPr>
+          <w:rFonts w:ascii="Helvetica" w:hAnsi="Helvetica" w:cs="Helvetica"/>
+          <w:color w:val="505050"/>
+          <w:sz w:val="18"/>
+          <w:szCs w:val="18"/>
+          <w:shd w:val="clear" w:color="auto" w:fill="FAFAFA"/>
+          <w:lang w:val="en-US"/>
+        </w:rPr>
+        <w:t>KEY</w:t>
       </w:r>
     </w:p>
     <w:p>

</xml_diff>

<commit_message>
add method find by author id. Using Criteria
</commit_message>
<xml_diff>
--- a/Задание_REST_jOOQ_swagger.docx
+++ b/Задание_REST_jOOQ_swagger.docx
@@ -6608,15 +6608,20 @@
         <w:rPr>
           <w:b/>
           <w:sz w:val="28"/>
-        </w:rPr>
-      </w:pPr>
-      <w:r>
+          <w:lang w:val="en-US"/>
+        </w:rPr>
+      </w:pPr>
+      <w:r>
+        <w:rPr>
+          <w:lang w:val="en-US"/>
+        </w:rPr>
         <w:t>12)</w:t>
       </w:r>
       <w:r>
         <w:rPr>
           <w:b/>
           <w:sz w:val="28"/>
+          <w:lang w:val="en-US"/>
         </w:rPr>
         <w:t xml:space="preserve"> </w:t>
       </w:r>
@@ -6624,6 +6629,7 @@
         <w:rPr>
           <w:b/>
           <w:sz w:val="28"/>
+          <w:lang w:val="en-US"/>
         </w:rPr>
         <w:br w:type="page"/>
       </w:r>
@@ -8175,19 +8181,548 @@
       </w:r>
     </w:p>
     <w:p>
+      <w:r>
+        <w:t xml:space="preserve">В таком случае и при запросе на </w:t>
+      </w:r>
+      <w:proofErr w:type="spellStart"/>
+      <w:r>
+        <w:t>несущесвующую</w:t>
+      </w:r>
+      <w:proofErr w:type="spellEnd"/>
+      <w:r>
+        <w:t xml:space="preserve"> запись </w:t>
+      </w:r>
+      <w:proofErr w:type="spellStart"/>
+      <w:r>
+        <w:t>entity</w:t>
+      </w:r>
+      <w:proofErr w:type="spellEnd"/>
+      <w:r>
+        <w:t xml:space="preserve"> будет приходить 500 ошибка.</w:t>
+      </w:r>
+    </w:p>
+    <w:p>
+      <w:r>
+        <w:t>При этом будет возникать предупреждение</w:t>
+      </w:r>
+    </w:p>
+    <w:p>
+      <w:pPr>
+        <w:rPr>
+          <w:color w:val="984806" w:themeColor="accent6" w:themeShade="80"/>
+        </w:rPr>
+      </w:pPr>
+      <w:r>
+        <w:rPr>
+          <w:color w:val="984806" w:themeColor="accent6" w:themeShade="80"/>
+        </w:rPr>
+        <w:t>'</w:t>
+      </w:r>
+      <w:proofErr w:type="spellStart"/>
+      <w:r>
+        <w:rPr>
+          <w:color w:val="984806" w:themeColor="accent6" w:themeShade="80"/>
+        </w:rPr>
+        <w:t>Optional.get</w:t>
+      </w:r>
+      <w:proofErr w:type="spellEnd"/>
+      <w:r>
+        <w:rPr>
+          <w:color w:val="984806" w:themeColor="accent6" w:themeShade="80"/>
+        </w:rPr>
+        <w:t xml:space="preserve">()' </w:t>
+      </w:r>
+      <w:proofErr w:type="spellStart"/>
+      <w:r>
+        <w:rPr>
+          <w:color w:val="984806" w:themeColor="accent6" w:themeShade="80"/>
+        </w:rPr>
+        <w:t>without</w:t>
+      </w:r>
+      <w:proofErr w:type="spellEnd"/>
+      <w:r>
+        <w:rPr>
+          <w:color w:val="984806" w:themeColor="accent6" w:themeShade="80"/>
+        </w:rPr>
+        <w:t xml:space="preserve"> '</w:t>
+      </w:r>
+      <w:proofErr w:type="spellStart"/>
+      <w:r>
+        <w:rPr>
+          <w:color w:val="984806" w:themeColor="accent6" w:themeShade="80"/>
+        </w:rPr>
+        <w:t>isPresent</w:t>
+      </w:r>
+      <w:proofErr w:type="spellEnd"/>
+      <w:r>
+        <w:rPr>
+          <w:color w:val="984806" w:themeColor="accent6" w:themeShade="80"/>
+        </w:rPr>
+        <w:t xml:space="preserve">()' </w:t>
+      </w:r>
+      <w:proofErr w:type="spellStart"/>
+      <w:r>
+        <w:rPr>
+          <w:color w:val="984806" w:themeColor="accent6" w:themeShade="80"/>
+        </w:rPr>
+        <w:t>check</w:t>
+      </w:r>
+      <w:proofErr w:type="spellEnd"/>
+    </w:p>
+    <w:p>
+      <w:r>
+        <w:t xml:space="preserve">Если заменить </w:t>
+      </w:r>
+      <w:proofErr w:type="gramStart"/>
+      <w:r>
+        <w:t>на</w:t>
+      </w:r>
+      <w:proofErr w:type="gramEnd"/>
+      <w:r>
+        <w:t xml:space="preserve"> </w:t>
+      </w:r>
+    </w:p>
+    <w:p>
+      <w:pPr>
+        <w:shd w:val="clear" w:color="auto" w:fill="2B2B2B"/>
+        <w:tabs>
+          <w:tab w:val="left" w:pos="916"/>
+          <w:tab w:val="left" w:pos="1832"/>
+          <w:tab w:val="left" w:pos="2748"/>
+          <w:tab w:val="left" w:pos="3664"/>
+          <w:tab w:val="left" w:pos="4580"/>
+          <w:tab w:val="left" w:pos="5496"/>
+          <w:tab w:val="left" w:pos="6412"/>
+          <w:tab w:val="left" w:pos="7328"/>
+          <w:tab w:val="left" w:pos="8244"/>
+          <w:tab w:val="left" w:pos="9160"/>
+          <w:tab w:val="left" w:pos="10076"/>
+          <w:tab w:val="left" w:pos="10992"/>
+          <w:tab w:val="left" w:pos="11908"/>
+          <w:tab w:val="left" w:pos="12824"/>
+          <w:tab w:val="left" w:pos="13740"/>
+          <w:tab w:val="left" w:pos="14656"/>
+        </w:tabs>
+        <w:spacing w:after="0" w:line="240" w:lineRule="auto"/>
+        <w:rPr>
+          <w:rFonts w:ascii="Courier New" w:eastAsia="Times New Roman" w:hAnsi="Courier New" w:cs="Courier New"/>
+          <w:color w:val="A9B7C6"/>
+          <w:sz w:val="20"/>
+          <w:szCs w:val="20"/>
+          <w:lang w:eastAsia="ru-RU"/>
+        </w:rPr>
+      </w:pPr>
+      <w:r>
+        <w:rPr>
+          <w:rFonts w:ascii="Courier New" w:eastAsia="Times New Roman" w:hAnsi="Courier New" w:cs="Courier New"/>
+          <w:color w:val="A9B7C6"/>
+          <w:sz w:val="20"/>
+          <w:szCs w:val="20"/>
+          <w:lang w:eastAsia="ru-RU"/>
+        </w:rPr>
+        <w:t>.</w:t>
+      </w:r>
+      <w:proofErr w:type="spellStart"/>
+      <w:r>
+        <w:rPr>
+          <w:rFonts w:ascii="Courier New" w:eastAsia="Times New Roman" w:hAnsi="Courier New" w:cs="Courier New"/>
+          <w:color w:val="A9B7C6"/>
+          <w:sz w:val="20"/>
+          <w:szCs w:val="20"/>
+          <w:lang w:eastAsia="ru-RU"/>
+        </w:rPr>
+        <w:t>findById</w:t>
+      </w:r>
+      <w:proofErr w:type="spellEnd"/>
+      <w:r>
+        <w:rPr>
+          <w:rFonts w:ascii="Courier New" w:eastAsia="Times New Roman" w:hAnsi="Courier New" w:cs="Courier New"/>
+          <w:color w:val="A9B7C6"/>
+          <w:sz w:val="20"/>
+          <w:szCs w:val="20"/>
+          <w:lang w:eastAsia="ru-RU"/>
+        </w:rPr>
+        <w:t>(</w:t>
+      </w:r>
+      <w:proofErr w:type="spellStart"/>
+      <w:r>
+        <w:rPr>
+          <w:rFonts w:ascii="Courier New" w:eastAsia="Times New Roman" w:hAnsi="Courier New" w:cs="Courier New"/>
+          <w:color w:val="A9B7C6"/>
+          <w:sz w:val="20"/>
+          <w:szCs w:val="20"/>
+          <w:lang w:eastAsia="ru-RU"/>
+        </w:rPr>
+        <w:t>smsId</w:t>
+      </w:r>
+      <w:proofErr w:type="spellEnd"/>
+      <w:r>
+        <w:rPr>
+          <w:rFonts w:ascii="Courier New" w:eastAsia="Times New Roman" w:hAnsi="Courier New" w:cs="Courier New"/>
+          <w:color w:val="A9B7C6"/>
+          <w:sz w:val="20"/>
+          <w:szCs w:val="20"/>
+          <w:lang w:eastAsia="ru-RU"/>
+        </w:rPr>
+        <w:t>).</w:t>
+      </w:r>
+      <w:proofErr w:type="spellStart"/>
+      <w:r>
+        <w:rPr>
+          <w:rFonts w:ascii="Courier New" w:eastAsia="Times New Roman" w:hAnsi="Courier New" w:cs="Courier New"/>
+          <w:color w:val="A9B7C6"/>
+          <w:sz w:val="20"/>
+          <w:szCs w:val="20"/>
+          <w:lang w:eastAsia="ru-RU"/>
+        </w:rPr>
+        <w:t>orElse</w:t>
+      </w:r>
+      <w:proofErr w:type="spellEnd"/>
+      <w:r>
+        <w:rPr>
+          <w:rFonts w:ascii="Courier New" w:eastAsia="Times New Roman" w:hAnsi="Courier New" w:cs="Courier New"/>
+          <w:color w:val="A9B7C6"/>
+          <w:sz w:val="20"/>
+          <w:szCs w:val="20"/>
+          <w:lang w:eastAsia="ru-RU"/>
+        </w:rPr>
+        <w:t>(</w:t>
+      </w:r>
+      <w:proofErr w:type="spellStart"/>
+      <w:r>
+        <w:rPr>
+          <w:rFonts w:ascii="Courier New" w:eastAsia="Times New Roman" w:hAnsi="Courier New" w:cs="Courier New"/>
+          <w:color w:val="CC7832"/>
+          <w:sz w:val="20"/>
+          <w:szCs w:val="20"/>
+          <w:lang w:eastAsia="ru-RU"/>
+        </w:rPr>
+        <w:t>null</w:t>
+      </w:r>
+      <w:proofErr w:type="spellEnd"/>
+      <w:r>
+        <w:rPr>
+          <w:rFonts w:ascii="Courier New" w:eastAsia="Times New Roman" w:hAnsi="Courier New" w:cs="Courier New"/>
+          <w:color w:val="A9B7C6"/>
+          <w:sz w:val="20"/>
+          <w:szCs w:val="20"/>
+          <w:lang w:eastAsia="ru-RU"/>
+        </w:rPr>
+        <w:t>)</w:t>
+      </w:r>
+      <w:r>
+        <w:rPr>
+          <w:rFonts w:ascii="Courier New" w:eastAsia="Times New Roman" w:hAnsi="Courier New" w:cs="Courier New"/>
+          <w:color w:val="CC7832"/>
+          <w:sz w:val="20"/>
+          <w:szCs w:val="20"/>
+          <w:lang w:eastAsia="ru-RU"/>
+        </w:rPr>
+        <w:t>;</w:t>
+      </w:r>
+    </w:p>
+    <w:p/>
+    <w:p>
+      <w:r>
+        <w:t xml:space="preserve"> То предупреждение уйдёт. При </w:t>
+      </w:r>
+      <w:r>
+        <w:t>запросе</w:t>
+      </w:r>
+      <w:r>
+        <w:t xml:space="preserve"> не существующей записи будет пустой ответ с кодом 200.</w:t>
+      </w:r>
+    </w:p>
+    <w:p>
+      <w:pPr>
+        <w:rPr>
+          <w:b/>
+          <w:color w:val="FF0000"/>
+          <w:lang w:val="en-US"/>
+        </w:rPr>
+      </w:pPr>
+      <w:r>
+        <w:rPr>
+          <w:b/>
+          <w:color w:val="FF0000"/>
+        </w:rPr>
+        <w:lastRenderedPageBreak/>
+        <w:t>При</w:t>
+      </w:r>
+      <w:r>
+        <w:rPr>
+          <w:b/>
+          <w:color w:val="FF0000"/>
+          <w:lang w:val="en-US"/>
+        </w:rPr>
+        <w:t xml:space="preserve"> </w:t>
+      </w:r>
+      <w:r>
+        <w:rPr>
+          <w:b/>
+          <w:color w:val="FF0000"/>
+        </w:rPr>
+        <w:t>создании</w:t>
+      </w:r>
+      <w:r>
+        <w:rPr>
+          <w:b/>
+          <w:color w:val="FF0000"/>
+          <w:lang w:val="en-US"/>
+        </w:rPr>
+        <w:t xml:space="preserve"> </w:t>
+      </w:r>
+      <w:proofErr w:type="spellStart"/>
+      <w:r>
+        <w:rPr>
+          <w:b/>
+          <w:color w:val="FF0000"/>
+          <w:lang w:val="en-US"/>
+        </w:rPr>
+        <w:t>CriteriaBuilder</w:t>
+      </w:r>
+      <w:proofErr w:type="spellEnd"/>
+      <w:r>
+        <w:rPr>
+          <w:b/>
+          <w:color w:val="FF0000"/>
+          <w:lang w:val="en-US"/>
+        </w:rPr>
+        <w:t xml:space="preserve"> </w:t>
+      </w:r>
+      <w:proofErr w:type="spellStart"/>
+      <w:r>
+        <w:rPr>
+          <w:b/>
+          <w:color w:val="FF0000"/>
+        </w:rPr>
+        <w:t>возращает</w:t>
+      </w:r>
+      <w:proofErr w:type="spellEnd"/>
+      <w:r>
+        <w:rPr>
+          <w:b/>
+          <w:color w:val="FF0000"/>
+          <w:lang w:val="en-US"/>
+        </w:rPr>
+        <w:t xml:space="preserve"> </w:t>
+      </w:r>
+      <w:proofErr w:type="spellStart"/>
+      <w:r>
+        <w:rPr>
+          <w:b/>
+          <w:color w:val="FF0000"/>
+          <w:lang w:val="en-US"/>
+        </w:rPr>
+        <w:t>NullPointerException</w:t>
+      </w:r>
+      <w:proofErr w:type="spellEnd"/>
+    </w:p>
+    <w:p>
+      <w:pPr>
+        <w:shd w:val="clear" w:color="auto" w:fill="FFFFFF"/>
+        <w:spacing w:after="30" w:line="240" w:lineRule="auto"/>
+        <w:textAlignment w:val="baseline"/>
+        <w:rPr>
+          <w:rFonts w:ascii="inherit" w:eastAsia="Times New Roman" w:hAnsi="inherit" w:cs="Arial"/>
+          <w:color w:val="242729"/>
+          <w:sz w:val="20"/>
+          <w:szCs w:val="20"/>
+          <w:lang w:val="en-US" w:eastAsia="ru-RU"/>
+        </w:rPr>
+      </w:pPr>
+    </w:p>
+    <w:p>
+      <w:pPr>
+        <w:shd w:val="clear" w:color="auto" w:fill="FFFFFF"/>
+        <w:spacing w:after="100" w:afterAutospacing="1" w:line="240" w:lineRule="auto"/>
+        <w:textAlignment w:val="baseline"/>
+        <w:rPr>
+          <w:rFonts w:ascii="inherit" w:eastAsia="Times New Roman" w:hAnsi="inherit" w:cs="Arial"/>
+          <w:color w:val="242729"/>
+          <w:sz w:val="23"/>
+          <w:szCs w:val="23"/>
+          <w:lang w:eastAsia="ru-RU"/>
+        </w:rPr>
+      </w:pPr>
+      <w:proofErr w:type="spellStart"/>
+      <w:r>
+        <w:rPr>
+          <w:rFonts w:ascii="inherit" w:eastAsia="Times New Roman" w:hAnsi="inherit" w:cs="Arial"/>
+          <w:color w:val="242729"/>
+          <w:sz w:val="23"/>
+          <w:szCs w:val="23"/>
+          <w:lang w:eastAsia="ru-RU"/>
+        </w:rPr>
+        <w:t>EntityManager</w:t>
+      </w:r>
+      <w:proofErr w:type="spellEnd"/>
+      <w:r>
+        <w:rPr>
+          <w:rFonts w:ascii="inherit" w:eastAsia="Times New Roman" w:hAnsi="inherit" w:cs="Arial"/>
+          <w:color w:val="242729"/>
+          <w:sz w:val="23"/>
+          <w:szCs w:val="23"/>
+          <w:lang w:eastAsia="ru-RU"/>
+        </w:rPr>
+        <w:t xml:space="preserve"> </w:t>
+      </w:r>
+      <w:r>
+        <w:rPr>
+          <w:rFonts w:ascii="inherit" w:eastAsia="Times New Roman" w:hAnsi="inherit" w:cs="Arial"/>
+          <w:color w:val="242729"/>
+          <w:sz w:val="23"/>
+          <w:szCs w:val="23"/>
+          <w:lang w:eastAsia="ru-RU"/>
+        </w:rPr>
+        <w:t>должен содержать аннотацию</w:t>
+      </w:r>
+      <w:r>
+        <w:rPr>
+          <w:rFonts w:ascii="inherit" w:eastAsia="Times New Roman" w:hAnsi="inherit" w:cs="Arial"/>
+          <w:color w:val="242729"/>
+          <w:sz w:val="23"/>
+          <w:szCs w:val="23"/>
+          <w:lang w:eastAsia="ru-RU"/>
+        </w:rPr>
+        <w:t xml:space="preserve"> @</w:t>
+      </w:r>
+      <w:proofErr w:type="spellStart"/>
+      <w:r>
+        <w:rPr>
+          <w:rFonts w:ascii="inherit" w:eastAsia="Times New Roman" w:hAnsi="inherit" w:cs="Arial"/>
+          <w:color w:val="242729"/>
+          <w:sz w:val="23"/>
+          <w:szCs w:val="23"/>
+          <w:lang w:eastAsia="ru-RU"/>
+        </w:rPr>
+        <w:t>PersistenceContext</w:t>
+      </w:r>
+      <w:proofErr w:type="spellEnd"/>
+      <w:r>
+        <w:rPr>
+          <w:rFonts w:ascii="inherit" w:eastAsia="Times New Roman" w:hAnsi="inherit" w:cs="Arial"/>
+          <w:color w:val="242729"/>
+          <w:sz w:val="23"/>
+          <w:szCs w:val="23"/>
+          <w:lang w:eastAsia="ru-RU"/>
+        </w:rPr>
+        <w:t>.</w:t>
+      </w:r>
+    </w:p>
+    <w:p>
+      <w:pPr>
+        <w:shd w:val="clear" w:color="auto" w:fill="2B2B2B"/>
+        <w:tabs>
+          <w:tab w:val="left" w:pos="916"/>
+          <w:tab w:val="left" w:pos="1832"/>
+          <w:tab w:val="left" w:pos="2748"/>
+          <w:tab w:val="left" w:pos="3664"/>
+          <w:tab w:val="left" w:pos="4580"/>
+          <w:tab w:val="left" w:pos="5496"/>
+          <w:tab w:val="left" w:pos="6412"/>
+          <w:tab w:val="left" w:pos="7328"/>
+          <w:tab w:val="left" w:pos="8244"/>
+          <w:tab w:val="left" w:pos="9160"/>
+          <w:tab w:val="left" w:pos="10076"/>
+          <w:tab w:val="left" w:pos="10992"/>
+          <w:tab w:val="left" w:pos="11908"/>
+          <w:tab w:val="left" w:pos="12824"/>
+          <w:tab w:val="left" w:pos="13740"/>
+          <w:tab w:val="left" w:pos="14656"/>
+        </w:tabs>
+        <w:spacing w:after="0" w:line="240" w:lineRule="auto"/>
+        <w:rPr>
+          <w:rFonts w:ascii="Courier New" w:eastAsia="Times New Roman" w:hAnsi="Courier New" w:cs="Courier New"/>
+          <w:color w:val="A9B7C6"/>
+          <w:sz w:val="20"/>
+          <w:szCs w:val="20"/>
+          <w:lang w:eastAsia="ru-RU"/>
+        </w:rPr>
+      </w:pPr>
+      <w:r>
+        <w:rPr>
+          <w:rFonts w:ascii="Courier New" w:eastAsia="Times New Roman" w:hAnsi="Courier New" w:cs="Courier New"/>
+          <w:color w:val="BBB529"/>
+          <w:sz w:val="20"/>
+          <w:szCs w:val="20"/>
+          <w:lang w:eastAsia="ru-RU"/>
+        </w:rPr>
+        <w:t>@</w:t>
+      </w:r>
+      <w:proofErr w:type="spellStart"/>
+      <w:r>
+        <w:rPr>
+          <w:rFonts w:ascii="Courier New" w:eastAsia="Times New Roman" w:hAnsi="Courier New" w:cs="Courier New"/>
+          <w:color w:val="BBB529"/>
+          <w:sz w:val="20"/>
+          <w:szCs w:val="20"/>
+          <w:lang w:eastAsia="ru-RU"/>
+        </w:rPr>
+        <w:t>PersistenceContext</w:t>
+      </w:r>
+      <w:proofErr w:type="spellEnd"/>
+      <w:r>
+        <w:rPr>
+          <w:rFonts w:ascii="Courier New" w:eastAsia="Times New Roman" w:hAnsi="Courier New" w:cs="Courier New"/>
+          <w:color w:val="BBB529"/>
+          <w:sz w:val="20"/>
+          <w:szCs w:val="20"/>
+          <w:lang w:eastAsia="ru-RU"/>
+        </w:rPr>
+        <w:br/>
+      </w:r>
+      <w:proofErr w:type="spellStart"/>
+      <w:r>
+        <w:rPr>
+          <w:rFonts w:ascii="Courier New" w:eastAsia="Times New Roman" w:hAnsi="Courier New" w:cs="Courier New"/>
+          <w:color w:val="A9B7C6"/>
+          <w:sz w:val="20"/>
+          <w:szCs w:val="20"/>
+          <w:lang w:eastAsia="ru-RU"/>
+        </w:rPr>
+        <w:t>EntityManager</w:t>
+      </w:r>
+      <w:proofErr w:type="spellEnd"/>
+      <w:r>
+        <w:rPr>
+          <w:rFonts w:ascii="Courier New" w:eastAsia="Times New Roman" w:hAnsi="Courier New" w:cs="Courier New"/>
+          <w:color w:val="A9B7C6"/>
+          <w:sz w:val="20"/>
+          <w:szCs w:val="20"/>
+          <w:lang w:eastAsia="ru-RU"/>
+        </w:rPr>
+        <w:t xml:space="preserve"> </w:t>
+      </w:r>
+      <w:proofErr w:type="spellStart"/>
+      <w:r>
+        <w:rPr>
+          <w:rFonts w:ascii="Courier New" w:eastAsia="Times New Roman" w:hAnsi="Courier New" w:cs="Courier New"/>
+          <w:color w:val="9876AA"/>
+          <w:sz w:val="20"/>
+          <w:szCs w:val="20"/>
+          <w:lang w:eastAsia="ru-RU"/>
+        </w:rPr>
+        <w:t>em</w:t>
+      </w:r>
+      <w:proofErr w:type="spellEnd"/>
+      <w:r>
+        <w:rPr>
+          <w:rFonts w:ascii="Courier New" w:eastAsia="Times New Roman" w:hAnsi="Courier New" w:cs="Courier New"/>
+          <w:color w:val="CC7832"/>
+          <w:sz w:val="20"/>
+          <w:szCs w:val="20"/>
+          <w:lang w:eastAsia="ru-RU"/>
+        </w:rPr>
+        <w:t>;</w:t>
+      </w:r>
+    </w:p>
+    <w:p>
+      <w:r>
+        <w:t>Это позволяет соединиться с базой данных</w:t>
+      </w:r>
       <w:bookmarkStart w:id="0" w:name="_GoBack"/>
       <w:bookmarkEnd w:id="0"/>
-      <w:r>
-        <w:t xml:space="preserve">В таком случае и при запросе на </w:t>
-      </w:r>
-      <w:proofErr w:type="spellStart"/>
-      <w:r>
-        <w:t>несущесвующую</w:t>
-      </w:r>
-      <w:proofErr w:type="spellEnd"/>
-      <w:r>
-        <w:t xml:space="preserve"> запись entity будет приходить 500 ошибка.</w:t>
-      </w:r>
     </w:p>
     <w:p/>
     <w:sectPr>
@@ -8738,6 +9273,23 @@
     <w:basedOn w:val="a0"/>
     <w:rsid w:val="00E540A5"/>
   </w:style>
+  <w:style w:type="paragraph" w:styleId="a8">
+    <w:name w:val="Normal (Web)"/>
+    <w:basedOn w:val="a"/>
+    <w:uiPriority w:val="99"/>
+    <w:semiHidden/>
+    <w:unhideWhenUsed/>
+    <w:rsid w:val="00860C8C"/>
+    <w:pPr>
+      <w:spacing w:before="100" w:beforeAutospacing="1" w:after="100" w:afterAutospacing="1" w:line="240" w:lineRule="auto"/>
+    </w:pPr>
+    <w:rPr>
+      <w:rFonts w:ascii="Times New Roman" w:eastAsia="Times New Roman" w:hAnsi="Times New Roman" w:cs="Times New Roman"/>
+      <w:sz w:val="24"/>
+      <w:szCs w:val="24"/>
+      <w:lang w:eastAsia="ru-RU"/>
+    </w:rPr>
+  </w:style>
 </w:styles>
 </file>
 
@@ -9067,6 +9619,23 @@
     <w:basedOn w:val="a0"/>
     <w:rsid w:val="00E540A5"/>
   </w:style>
+  <w:style w:type="paragraph" w:styleId="a8">
+    <w:name w:val="Normal (Web)"/>
+    <w:basedOn w:val="a"/>
+    <w:uiPriority w:val="99"/>
+    <w:semiHidden/>
+    <w:unhideWhenUsed/>
+    <w:rsid w:val="00860C8C"/>
+    <w:pPr>
+      <w:spacing w:before="100" w:beforeAutospacing="1" w:after="100" w:afterAutospacing="1" w:line="240" w:lineRule="auto"/>
+    </w:pPr>
+    <w:rPr>
+      <w:rFonts w:ascii="Times New Roman" w:eastAsia="Times New Roman" w:hAnsi="Times New Roman" w:cs="Times New Roman"/>
+      <w:sz w:val="24"/>
+      <w:szCs w:val="24"/>
+      <w:lang w:eastAsia="ru-RU"/>
+    </w:rPr>
+  </w:style>
 </w:styles>
 </file>
 

</xml_diff>